<commit_message>
-update documentation - add skeleton for bootstrap_deviance.R - settle on one-arg Maraked() in bootstrap_deviance.R
</commit_message>
<xml_diff>
--- a/TODO.docx
+++ b/TODO.docx
@@ -12,27 +12,89 @@
         <w:rPr>
           <w:lang w:val="en-US"/>
         </w:rPr>
-        <w:t>- which Marked() implementation to use</w:t>
-      </w:r>
-    </w:p>
-    <w:p>
-      <w:pPr>
-        <w:rPr>
-          <w:lang w:val="en-US"/>
-        </w:rPr>
-      </w:pPr>
-    </w:p>
-    <w:p>
-      <w:pPr>
-        <w:rPr>
-          <w:lang w:val="en-US"/>
-        </w:rPr>
-      </w:pPr>
-      <w:r>
-        <w:rPr>
-          <w:lang w:val="en-US"/>
-        </w:rPr>
-        <w:t xml:space="preserve">- does </w:t>
+        <w:t xml:space="preserve">- </w:t>
+      </w:r>
+      <w:r>
+        <w:rPr>
+          <w:lang w:val="en-US"/>
+        </w:rPr>
+        <w:t xml:space="preserve">DONE </w:t>
+      </w:r>
+      <w:r>
+        <w:rPr>
+          <w:lang w:val="en-US"/>
+        </w:rPr>
+        <w:t>which Marked() implementation to use</w:t>
+      </w:r>
+      <w:r>
+        <w:rPr>
+          <w:lang w:val="en-US"/>
+        </w:rPr>
+        <w:t>:</w:t>
+      </w:r>
+    </w:p>
+    <w:p>
+      <w:pPr>
+        <w:rPr>
+          <w:lang w:val="en-US"/>
+        </w:rPr>
+      </w:pPr>
+      <w:r>
+        <w:rPr>
+          <w:lang w:val="en-US"/>
+        </w:rPr>
+        <w:tab/>
+        <w:t>- 2 in CMRFunctions.R, 1 in bootstrap_deviance.R</w:t>
+      </w:r>
+      <w:r>
+        <w:rPr>
+          <w:lang w:val="en-US"/>
+        </w:rPr>
+        <w:t xml:space="preserve"> </w:t>
+      </w:r>
+      <w:r>
+        <w:rPr>
+          <w:lang w:val="en-US"/>
+        </w:rPr>
+        <w:sym w:font="Wingdings" w:char="F0DF"/>
+      </w:r>
+      <w:r>
+        <w:rPr>
+          <w:lang w:val="en-US"/>
+        </w:rPr>
+        <w:t xml:space="preserve"> THIS ONE.</w:t>
+      </w:r>
+    </w:p>
+    <w:p>
+      <w:pPr>
+        <w:rPr>
+          <w:lang w:val="en-US"/>
+        </w:rPr>
+      </w:pPr>
+    </w:p>
+    <w:p>
+      <w:pPr>
+        <w:rPr>
+          <w:lang w:val="en-US"/>
+        </w:rPr>
+      </w:pPr>
+      <w:r>
+        <w:rPr>
+          <w:lang w:val="en-US"/>
+        </w:rPr>
+        <w:t xml:space="preserve">- </w:t>
+      </w:r>
+      <w:r>
+        <w:rPr>
+          <w:lang w:val="en-US"/>
+        </w:rPr>
+        <w:t xml:space="preserve">DONE </w:t>
+      </w:r>
+      <w:r>
+        <w:rPr>
+          <w:lang w:val="en-US"/>
+        </w:rPr>
+        <w:t xml:space="preserve">does </w:t>
       </w:r>
       <w:r>
         <w:rPr>
@@ -64,44 +126,130 @@
         </w:rPr>
         <w:t>?</w:t>
       </w:r>
-    </w:p>
-    <w:p>
-      <w:pPr>
-        <w:rPr>
-          <w:lang w:val="en-US"/>
-        </w:rPr>
-      </w:pPr>
-      <w:r>
-        <w:rPr>
-          <w:lang w:val="en-US"/>
-        </w:rPr>
-        <w:t>- detail and author for simul.cjs</w:t>
-      </w:r>
-    </w:p>
-    <w:p>
-      <w:pPr>
-        <w:rPr>
-          <w:lang w:val="en-US"/>
-        </w:rPr>
-      </w:pPr>
-      <w:r>
-        <w:rPr>
-          <w:lang w:val="en-US"/>
-        </w:rPr>
-        <w:t>- unused k in pasty()</w:t>
-      </w:r>
-    </w:p>
-    <w:p>
-      <w:pPr>
-        <w:rPr>
-          <w:lang w:val="en-US"/>
-        </w:rPr>
-      </w:pPr>
-      <w:r>
-        <w:rPr>
-          <w:lang w:val="en-US"/>
-        </w:rPr>
-        <w:t>- select_model_results: replace global vars</w:t>
+      <w:r>
+        <w:rPr>
+          <w:lang w:val="en-US"/>
+        </w:rPr>
+        <w:t xml:space="preserve"> NO</w:t>
+      </w:r>
+    </w:p>
+    <w:p>
+      <w:pPr>
+        <w:rPr>
+          <w:lang w:val="en-US"/>
+        </w:rPr>
+      </w:pPr>
+      <w:r>
+        <w:rPr>
+          <w:lang w:val="en-US"/>
+        </w:rPr>
+        <w:t xml:space="preserve">- </w:t>
+      </w:r>
+      <w:r>
+        <w:rPr>
+          <w:lang w:val="en-US"/>
+        </w:rPr>
+        <w:t xml:space="preserve">DONE </w:t>
+      </w:r>
+      <w:r>
+        <w:rPr>
+          <w:lang w:val="en-US"/>
+        </w:rPr>
+        <w:t>detail and author for simul.cjs</w:t>
+      </w:r>
+      <w:r>
+        <w:rPr>
+          <w:lang w:val="en-US"/>
+        </w:rPr>
+        <w:t xml:space="preserve"> NO</w:t>
+      </w:r>
+    </w:p>
+    <w:p>
+      <w:pPr>
+        <w:rPr>
+          <w:lang w:val="en-US"/>
+        </w:rPr>
+      </w:pPr>
+      <w:r>
+        <w:rPr>
+          <w:lang w:val="en-US"/>
+        </w:rPr>
+        <w:t xml:space="preserve">- </w:t>
+      </w:r>
+      <w:r>
+        <w:rPr>
+          <w:lang w:val="en-US"/>
+        </w:rPr>
+        <w:t xml:space="preserve">DONE </w:t>
+      </w:r>
+      <w:r>
+        <w:rPr>
+          <w:lang w:val="en-US"/>
+        </w:rPr>
+        <w:t>unused k in pasty()</w:t>
+      </w:r>
+      <w:r>
+        <w:rPr>
+          <w:lang w:val="en-US"/>
+        </w:rPr>
+        <w:t xml:space="preserve"> NO</w:t>
+      </w:r>
+    </w:p>
+    <w:p>
+      <w:pPr>
+        <w:rPr>
+          <w:lang w:val="en-US"/>
+        </w:rPr>
+      </w:pPr>
+      <w:r>
+        <w:rPr>
+          <w:lang w:val="en-US"/>
+        </w:rPr>
+        <w:t xml:space="preserve">- </w:t>
+      </w:r>
+      <w:r>
+        <w:rPr>
+          <w:lang w:val="en-US"/>
+        </w:rPr>
+        <w:t xml:space="preserve">DONE </w:t>
+      </w:r>
+      <w:r>
+        <w:rPr>
+          <w:lang w:val="en-US"/>
+        </w:rPr>
+        <w:t>select_model_results: replace global vars</w:t>
+      </w:r>
+      <w:r>
+        <w:rPr>
+          <w:lang w:val="en-US"/>
+        </w:rPr>
+        <w:t xml:space="preserve"> - just ignore and replace with select_model_by_rank</w:t>
+      </w:r>
+    </w:p>
+    <w:p>
+      <w:pPr>
+        <w:rPr>
+          <w:lang w:val="en-US"/>
+        </w:rPr>
+      </w:pPr>
+      <w:r>
+        <w:rPr>
+          <w:lang w:val="en-US"/>
+        </w:rPr>
+        <w:t>- select_model_by_rank: finish</w:t>
+      </w:r>
+    </w:p>
+    <w:p>
+      <w:pPr>
+        <w:rPr>
+          <w:lang w:val="en-US"/>
+        </w:rPr>
+      </w:pPr>
+      <w:r>
+        <w:rPr>
+          <w:lang w:val="en-US"/>
+        </w:rPr>
+        <w:t>- create select_model - see ideas in CMRfunctions.R</w:t>
       </w:r>
       <w:bookmarkStart w:id="0" w:name="_GoBack"/>
       <w:bookmarkEnd w:id="0"/>

</xml_diff>

<commit_message>
- create Marked.3 in case needed to do it the old way with 3 args - add doc for select_model_results - update TODO
</commit_message>
<xml_diff>
--- a/TODO.docx
+++ b/TODO.docx
@@ -251,8 +251,87 @@
         </w:rPr>
         <w:t>- create select_model - see ideas in CMRfunctions.R</w:t>
       </w:r>
+    </w:p>
+    <w:p>
+      <w:pPr>
+        <w:rPr>
+          <w:lang w:val="en-US"/>
+        </w:rPr>
+      </w:pPr>
+    </w:p>
+    <w:p>
+      <w:pPr>
+        <w:rPr>
+          <w:lang w:val="en-US"/>
+        </w:rPr>
+      </w:pPr>
+      <w:r>
+        <w:rPr>
+          <w:lang w:val="en-US"/>
+        </w:rPr>
+        <w:t>TODO list for LESP population model repo</w:t>
+      </w:r>
+    </w:p>
+    <w:p>
+      <w:pPr>
+        <w:rPr>
+          <w:lang w:val="en-US"/>
+        </w:rPr>
+      </w:pPr>
+      <w:r>
+        <w:rPr>
+          <w:lang w:val="en-US"/>
+        </w:rPr>
+        <w:t>- modify Marked usage everywhere</w:t>
+      </w:r>
+    </w:p>
+    <w:p>
+      <w:pPr>
+        <w:rPr>
+          <w:lang w:val="en-US"/>
+        </w:rPr>
+      </w:pPr>
+      <w:r>
+        <w:rPr>
+          <w:lang w:val="en-US"/>
+        </w:rPr>
+        <w:t>- what to do with CMR utilities folder? Functions have been integrated into CMRhelper. Have removed “source()” references to it. Just leave it there?</w:t>
+      </w:r>
+    </w:p>
+    <w:p>
+      <w:pPr>
+        <w:rPr>
+          <w:lang w:val="en-US"/>
+        </w:rPr>
+      </w:pPr>
       <w:bookmarkStart w:id="0" w:name="_GoBack"/>
       <w:bookmarkEnd w:id="0"/>
+      <w:r>
+        <w:rPr>
+          <w:lang w:val="en-US"/>
+        </w:rPr>
+        <w:t>- show example of Country Island 3.LESP.CI.CJSwGOF.Rmd changes involving Marked()</w:t>
+      </w:r>
+    </w:p>
+    <w:p>
+      <w:pPr>
+        <w:rPr>
+          <w:lang w:val="en-US"/>
+        </w:rPr>
+      </w:pPr>
+      <w:r>
+        <w:rPr>
+          <w:lang w:val="en-US"/>
+        </w:rPr>
+        <w:t>- ask about definition of functions sims() in 3.LESP.CI.CJSwGOF.Rmd. Is this related to the sims in bootstrap_deviance.R in CMRhelper</w:t>
+      </w:r>
+    </w:p>
+    <w:p>
+      <w:pPr>
+        <w:rPr>
+          <w:lang w:val="en-US"/>
+        </w:rPr>
+      </w:pPr>
     </w:p>
     <w:sectPr>
       <w:pgSz w:w="12240" w:h="15840"/>

</xml_diff>

<commit_message>
Update docs, clean up and reformat code
- update function docs
- move use of extract.model() to sims(), cutting down 1 param to sims
- remove extraneous function defn used only once in bootstrap.deviance()
- apply consistent code formatting everywhere
- update TODO
</commit_message>
<xml_diff>
--- a/TODO.docx
+++ b/TODO.docx
@@ -1,6 +1,6 @@
 
 <file path=word/document.xml><?xml version="1.0" encoding="utf-8"?>
-<w:document xmlns:wpc="http://schemas.microsoft.com/office/word/2010/wordprocessingCanvas" xmlns:cx="http://schemas.microsoft.com/office/drawing/2014/chartex" xmlns:cx1="http://schemas.microsoft.com/office/drawing/2015/9/8/chartex" xmlns:mc="http://schemas.openxmlformats.org/markup-compatibility/2006" xmlns:o="urn:schemas-microsoft-com:office:office" xmlns:r="http://schemas.openxmlformats.org/officeDocument/2006/relationships" xmlns:m="http://schemas.openxmlformats.org/officeDocument/2006/math" xmlns:v="urn:schemas-microsoft-com:vml" xmlns:wp14="http://schemas.microsoft.com/office/word/2010/wordprocessingDrawing" xmlns:wp="http://schemas.openxmlformats.org/drawingml/2006/wordprocessingDrawing" xmlns:w10="urn:schemas-microsoft-com:office:word" xmlns:w="http://schemas.openxmlformats.org/wordprocessingml/2006/main" xmlns:w14="http://schemas.microsoft.com/office/word/2010/wordml" xmlns:w15="http://schemas.microsoft.com/office/word/2012/wordml" xmlns:w16se="http://schemas.microsoft.com/office/word/2015/wordml/symex" xmlns:wpg="http://schemas.microsoft.com/office/word/2010/wordprocessingGroup" xmlns:wpi="http://schemas.microsoft.com/office/word/2010/wordprocessingInk" xmlns:wne="http://schemas.microsoft.com/office/word/2006/wordml" xmlns:wps="http://schemas.microsoft.com/office/word/2010/wordprocessingShape" mc:Ignorable="w14 w15 w16se wp14">
+<w:document xmlns:wpc="http://schemas.microsoft.com/office/word/2010/wordprocessingCanvas" xmlns:cx="http://schemas.microsoft.com/office/drawing/2014/chartex" xmlns:cx1="http://schemas.microsoft.com/office/drawing/2015/9/8/chartex" xmlns:cx2="http://schemas.microsoft.com/office/drawing/2015/10/21/chartex" xmlns:cx3="http://schemas.microsoft.com/office/drawing/2016/5/9/chartex" xmlns:cx4="http://schemas.microsoft.com/office/drawing/2016/5/10/chartex" xmlns:cx5="http://schemas.microsoft.com/office/drawing/2016/5/11/chartex" xmlns:cx6="http://schemas.microsoft.com/office/drawing/2016/5/12/chartex" xmlns:cx7="http://schemas.microsoft.com/office/drawing/2016/5/13/chartex" xmlns:cx8="http://schemas.microsoft.com/office/drawing/2016/5/14/chartex" xmlns:mc="http://schemas.openxmlformats.org/markup-compatibility/2006" xmlns:aink="http://schemas.microsoft.com/office/drawing/2016/ink" xmlns:am3d="http://schemas.microsoft.com/office/drawing/2017/model3d" xmlns:o="urn:schemas-microsoft-com:office:office" xmlns:oel="http://schemas.microsoft.com/office/2019/extlst" xmlns:r="http://schemas.openxmlformats.org/officeDocument/2006/relationships" xmlns:m="http://schemas.openxmlformats.org/officeDocument/2006/math" xmlns:v="urn:schemas-microsoft-com:vml" xmlns:wp14="http://schemas.microsoft.com/office/word/2010/wordprocessingDrawing" xmlns:wp="http://schemas.openxmlformats.org/drawingml/2006/wordprocessingDrawing" xmlns:w10="urn:schemas-microsoft-com:office:word" xmlns:w="http://schemas.openxmlformats.org/wordprocessingml/2006/main" xmlns:w14="http://schemas.microsoft.com/office/word/2010/wordml" xmlns:w15="http://schemas.microsoft.com/office/word/2012/wordml" xmlns:w16cex="http://schemas.microsoft.com/office/word/2018/wordml/cex" xmlns:w16cid="http://schemas.microsoft.com/office/word/2016/wordml/cid" xmlns:w16="http://schemas.microsoft.com/office/word/2018/wordml" xmlns:w16sdtdh="http://schemas.microsoft.com/office/word/2020/wordml/sdtdatahash" xmlns:w16se="http://schemas.microsoft.com/office/word/2015/wordml/symex" xmlns:wpg="http://schemas.microsoft.com/office/word/2010/wordprocessingGroup" xmlns:wpi="http://schemas.microsoft.com/office/word/2010/wordprocessingInk" xmlns:wne="http://schemas.microsoft.com/office/word/2006/wordml" xmlns:wps="http://schemas.microsoft.com/office/word/2010/wordprocessingShape" mc:Ignorable="w14 w15 w16se w16cid w16 w16cex w16sdtdh wp14">
   <w:body>
     <w:p>
       <w:pPr>
@@ -112,7 +112,19 @@
         <w:rPr>
           <w:lang w:val="en-US"/>
         </w:rPr>
-        <w:t>C:/Local files/LESP population model/R/CMR/Middle Lawn/JAGS/01 - Bayesian CJS with MLI 20211022.R</w:t>
+        <w:t xml:space="preserve">C:/Local files/LESP population model/R/CMR/Middle Lawn/JAGS/01 </w:t>
+      </w:r>
+      <w:r>
+        <w:rPr>
+          <w:lang w:val="en-US"/>
+        </w:rPr>
+        <w:t xml:space="preserve"> </w:t>
+      </w:r>
+      <w:r>
+        <w:rPr>
+          <w:lang w:val="en-US"/>
+        </w:rPr>
+        <w:t>Bayesian CJS with MLI 20211022.R</w:t>
       </w:r>
       <w:r>
         <w:rPr>
@@ -307,19 +319,6 @@
         <w:rPr>
           <w:lang w:val="en-US"/>
         </w:rPr>
-        <w:t>- what to do with CMR utilities folder? Functions have been integrated into CMRhelper. Have removed “source()” references to it. Just leave it there?</w:t>
-      </w:r>
-    </w:p>
-    <w:p>
-      <w:pPr>
-        <w:rPr>
-          <w:lang w:val="en-US"/>
-        </w:rPr>
-      </w:pPr>
-      <w:r>
-        <w:rPr>
-          <w:lang w:val="en-US"/>
-        </w:rPr>
         <w:t xml:space="preserve">- </w:t>
       </w:r>
       <w:r>
@@ -332,6 +331,31 @@
         <w:rPr>
           <w:lang w:val="en-US"/>
         </w:rPr>
+        <w:t>what to do with CMR utilities folder? Functions have been integrated into CMRhelper. Have removed “source()” references to it. Just leave it there?</w:t>
+      </w:r>
+    </w:p>
+    <w:p>
+      <w:pPr>
+        <w:rPr>
+          <w:lang w:val="en-US"/>
+        </w:rPr>
+      </w:pPr>
+      <w:r>
+        <w:rPr>
+          <w:lang w:val="en-US"/>
+        </w:rPr>
+        <w:t xml:space="preserve">- </w:t>
+      </w:r>
+      <w:r>
+        <w:rPr>
+          <w:lang w:val="en-US"/>
+        </w:rPr>
+        <w:t xml:space="preserve">DONE </w:t>
+      </w:r>
+      <w:r>
+        <w:rPr>
+          <w:lang w:val="en-US"/>
+        </w:rPr>
         <w:t>show example of Country Island 3.LESP.CI.CJSwGOF.Rmd changes involving Marked()</w:t>
       </w:r>
     </w:p>
@@ -353,8 +377,6 @@
         </w:rPr>
         <w:t xml:space="preserve">DONE </w:t>
       </w:r>
-      <w:bookmarkStart w:id="0" w:name="_GoBack"/>
-      <w:bookmarkEnd w:id="0"/>
       <w:r>
         <w:rPr>
           <w:lang w:val="en-US"/>
@@ -368,6 +390,25 @@
           <w:lang w:val="en-US"/>
         </w:rPr>
       </w:pPr>
+      <w:r>
+        <w:rPr>
+          <w:lang w:val="en-US"/>
+        </w:rPr>
+        <w:t>- Remove functions that exist in the packages for the various books</w:t>
+      </w:r>
+    </w:p>
+    <w:p>
+      <w:pPr>
+        <w:rPr>
+          <w:lang w:val="en-US"/>
+        </w:rPr>
+      </w:pPr>
+      <w:r>
+        <w:rPr>
+          <w:lang w:val="en-US"/>
+        </w:rPr>
+        <w:t>- figure out which functions should be exported from bootstrap_deviance.R</w:t>
+      </w:r>
     </w:p>
     <w:sectPr>
       <w:pgSz w:w="12240" w:h="15840"/>
@@ -380,7 +421,7 @@
 </file>
 
 <file path=word/endnotes.xml><?xml version="1.0" encoding="utf-8"?>
-<w:endnotes xmlns:wpc="http://schemas.microsoft.com/office/word/2010/wordprocessingCanvas" xmlns:cx="http://schemas.microsoft.com/office/drawing/2014/chartex" xmlns:cx1="http://schemas.microsoft.com/office/drawing/2015/9/8/chartex" xmlns:mc="http://schemas.openxmlformats.org/markup-compatibility/2006" xmlns:o="urn:schemas-microsoft-com:office:office" xmlns:r="http://schemas.openxmlformats.org/officeDocument/2006/relationships" xmlns:m="http://schemas.openxmlformats.org/officeDocument/2006/math" xmlns:v="urn:schemas-microsoft-com:vml" xmlns:wp14="http://schemas.microsoft.com/office/word/2010/wordprocessingDrawing" xmlns:wp="http://schemas.openxmlformats.org/drawingml/2006/wordprocessingDrawing" xmlns:w10="urn:schemas-microsoft-com:office:word" xmlns:w="http://schemas.openxmlformats.org/wordprocessingml/2006/main" xmlns:w14="http://schemas.microsoft.com/office/word/2010/wordml" xmlns:w15="http://schemas.microsoft.com/office/word/2012/wordml" xmlns:w16se="http://schemas.microsoft.com/office/word/2015/wordml/symex" xmlns:wpg="http://schemas.microsoft.com/office/word/2010/wordprocessingGroup" xmlns:wpi="http://schemas.microsoft.com/office/word/2010/wordprocessingInk" xmlns:wne="http://schemas.microsoft.com/office/word/2006/wordml" xmlns:wps="http://schemas.microsoft.com/office/word/2010/wordprocessingShape" mc:Ignorable="w14 w15 w16se wp14">
+<w:endnotes xmlns:wpc="http://schemas.microsoft.com/office/word/2010/wordprocessingCanvas" xmlns:cx="http://schemas.microsoft.com/office/drawing/2014/chartex" xmlns:cx1="http://schemas.microsoft.com/office/drawing/2015/9/8/chartex" xmlns:cx2="http://schemas.microsoft.com/office/drawing/2015/10/21/chartex" xmlns:cx3="http://schemas.microsoft.com/office/drawing/2016/5/9/chartex" xmlns:cx4="http://schemas.microsoft.com/office/drawing/2016/5/10/chartex" xmlns:cx5="http://schemas.microsoft.com/office/drawing/2016/5/11/chartex" xmlns:cx6="http://schemas.microsoft.com/office/drawing/2016/5/12/chartex" xmlns:cx7="http://schemas.microsoft.com/office/drawing/2016/5/13/chartex" xmlns:cx8="http://schemas.microsoft.com/office/drawing/2016/5/14/chartex" xmlns:mc="http://schemas.openxmlformats.org/markup-compatibility/2006" xmlns:aink="http://schemas.microsoft.com/office/drawing/2016/ink" xmlns:am3d="http://schemas.microsoft.com/office/drawing/2017/model3d" xmlns:o="urn:schemas-microsoft-com:office:office" xmlns:oel="http://schemas.microsoft.com/office/2019/extlst" xmlns:r="http://schemas.openxmlformats.org/officeDocument/2006/relationships" xmlns:m="http://schemas.openxmlformats.org/officeDocument/2006/math" xmlns:v="urn:schemas-microsoft-com:vml" xmlns:wp14="http://schemas.microsoft.com/office/word/2010/wordprocessingDrawing" xmlns:wp="http://schemas.openxmlformats.org/drawingml/2006/wordprocessingDrawing" xmlns:w10="urn:schemas-microsoft-com:office:word" xmlns:w="http://schemas.openxmlformats.org/wordprocessingml/2006/main" xmlns:w14="http://schemas.microsoft.com/office/word/2010/wordml" xmlns:w15="http://schemas.microsoft.com/office/word/2012/wordml" xmlns:w16cex="http://schemas.microsoft.com/office/word/2018/wordml/cex" xmlns:w16cid="http://schemas.microsoft.com/office/word/2016/wordml/cid" xmlns:w16="http://schemas.microsoft.com/office/word/2018/wordml" xmlns:w16sdtdh="http://schemas.microsoft.com/office/word/2020/wordml/sdtdatahash" xmlns:w16se="http://schemas.microsoft.com/office/word/2015/wordml/symex" xmlns:wpg="http://schemas.microsoft.com/office/word/2010/wordprocessingGroup" xmlns:wpi="http://schemas.microsoft.com/office/word/2010/wordprocessingInk" xmlns:wne="http://schemas.microsoft.com/office/word/2006/wordml" xmlns:wps="http://schemas.microsoft.com/office/word/2010/wordprocessingShape" mc:Ignorable="w14 w15 w16se w16cid w16 w16cex w16sdtdh wp14">
   <w:endnote w:type="separator" w:id="-1">
     <w:p>
       <w:pPr>
@@ -405,7 +446,7 @@
 </file>
 
 <file path=word/footnotes.xml><?xml version="1.0" encoding="utf-8"?>
-<w:footnotes xmlns:wpc="http://schemas.microsoft.com/office/word/2010/wordprocessingCanvas" xmlns:cx="http://schemas.microsoft.com/office/drawing/2014/chartex" xmlns:cx1="http://schemas.microsoft.com/office/drawing/2015/9/8/chartex" xmlns:mc="http://schemas.openxmlformats.org/markup-compatibility/2006" xmlns:o="urn:schemas-microsoft-com:office:office" xmlns:r="http://schemas.openxmlformats.org/officeDocument/2006/relationships" xmlns:m="http://schemas.openxmlformats.org/officeDocument/2006/math" xmlns:v="urn:schemas-microsoft-com:vml" xmlns:wp14="http://schemas.microsoft.com/office/word/2010/wordprocessingDrawing" xmlns:wp="http://schemas.openxmlformats.org/drawingml/2006/wordprocessingDrawing" xmlns:w10="urn:schemas-microsoft-com:office:word" xmlns:w="http://schemas.openxmlformats.org/wordprocessingml/2006/main" xmlns:w14="http://schemas.microsoft.com/office/word/2010/wordml" xmlns:w15="http://schemas.microsoft.com/office/word/2012/wordml" xmlns:w16se="http://schemas.microsoft.com/office/word/2015/wordml/symex" xmlns:wpg="http://schemas.microsoft.com/office/word/2010/wordprocessingGroup" xmlns:wpi="http://schemas.microsoft.com/office/word/2010/wordprocessingInk" xmlns:wne="http://schemas.microsoft.com/office/word/2006/wordml" xmlns:wps="http://schemas.microsoft.com/office/word/2010/wordprocessingShape" mc:Ignorable="w14 w15 w16se wp14">
+<w:footnotes xmlns:wpc="http://schemas.microsoft.com/office/word/2010/wordprocessingCanvas" xmlns:cx="http://schemas.microsoft.com/office/drawing/2014/chartex" xmlns:cx1="http://schemas.microsoft.com/office/drawing/2015/9/8/chartex" xmlns:cx2="http://schemas.microsoft.com/office/drawing/2015/10/21/chartex" xmlns:cx3="http://schemas.microsoft.com/office/drawing/2016/5/9/chartex" xmlns:cx4="http://schemas.microsoft.com/office/drawing/2016/5/10/chartex" xmlns:cx5="http://schemas.microsoft.com/office/drawing/2016/5/11/chartex" xmlns:cx6="http://schemas.microsoft.com/office/drawing/2016/5/12/chartex" xmlns:cx7="http://schemas.microsoft.com/office/drawing/2016/5/13/chartex" xmlns:cx8="http://schemas.microsoft.com/office/drawing/2016/5/14/chartex" xmlns:mc="http://schemas.openxmlformats.org/markup-compatibility/2006" xmlns:aink="http://schemas.microsoft.com/office/drawing/2016/ink" xmlns:am3d="http://schemas.microsoft.com/office/drawing/2017/model3d" xmlns:o="urn:schemas-microsoft-com:office:office" xmlns:oel="http://schemas.microsoft.com/office/2019/extlst" xmlns:r="http://schemas.openxmlformats.org/officeDocument/2006/relationships" xmlns:m="http://schemas.openxmlformats.org/officeDocument/2006/math" xmlns:v="urn:schemas-microsoft-com:vml" xmlns:wp14="http://schemas.microsoft.com/office/word/2010/wordprocessingDrawing" xmlns:wp="http://schemas.openxmlformats.org/drawingml/2006/wordprocessingDrawing" xmlns:w10="urn:schemas-microsoft-com:office:word" xmlns:w="http://schemas.openxmlformats.org/wordprocessingml/2006/main" xmlns:w14="http://schemas.microsoft.com/office/word/2010/wordml" xmlns:w15="http://schemas.microsoft.com/office/word/2012/wordml" xmlns:w16cex="http://schemas.microsoft.com/office/word/2018/wordml/cex" xmlns:w16cid="http://schemas.microsoft.com/office/word/2016/wordml/cid" xmlns:w16="http://schemas.microsoft.com/office/word/2018/wordml" xmlns:w16sdtdh="http://schemas.microsoft.com/office/word/2020/wordml/sdtdatahash" xmlns:w16se="http://schemas.microsoft.com/office/word/2015/wordml/symex" xmlns:wpg="http://schemas.microsoft.com/office/word/2010/wordprocessingGroup" xmlns:wpi="http://schemas.microsoft.com/office/word/2010/wordprocessingInk" xmlns:wne="http://schemas.microsoft.com/office/word/2006/wordml" xmlns:wps="http://schemas.microsoft.com/office/word/2010/wordprocessingShape" mc:Ignorable="w14 w15 w16se w16cid w16 w16cex w16sdtdh wp14">
   <w:footnote w:type="separator" w:id="-1">
     <w:p>
       <w:pPr>
@@ -430,7 +471,7 @@
 </file>
 
 <file path=word/styles.xml><?xml version="1.0" encoding="utf-8"?>
-<w:styles xmlns:mc="http://schemas.openxmlformats.org/markup-compatibility/2006" xmlns:r="http://schemas.openxmlformats.org/officeDocument/2006/relationships" xmlns:w="http://schemas.openxmlformats.org/wordprocessingml/2006/main" xmlns:w14="http://schemas.microsoft.com/office/word/2010/wordml" xmlns:w15="http://schemas.microsoft.com/office/word/2012/wordml" xmlns:w16se="http://schemas.microsoft.com/office/word/2015/wordml/symex" mc:Ignorable="w14 w15 w16se">
+<w:styles xmlns:mc="http://schemas.openxmlformats.org/markup-compatibility/2006" xmlns:r="http://schemas.openxmlformats.org/officeDocument/2006/relationships" xmlns:w="http://schemas.openxmlformats.org/wordprocessingml/2006/main" xmlns:w14="http://schemas.microsoft.com/office/word/2010/wordml" xmlns:w15="http://schemas.microsoft.com/office/word/2012/wordml" xmlns:w16cex="http://schemas.microsoft.com/office/word/2018/wordml/cex" xmlns:w16cid="http://schemas.microsoft.com/office/word/2016/wordml/cid" xmlns:w16="http://schemas.microsoft.com/office/word/2018/wordml" xmlns:w16sdtdh="http://schemas.microsoft.com/office/word/2020/wordml/sdtdatahash" xmlns:w16se="http://schemas.microsoft.com/office/word/2015/wordml/symex" mc:Ignorable="w14 w15 w16se w16cid w16 w16cex w16sdtdh">
   <w:docDefaults>
     <w:rPrDefault>
       <w:rPr>
@@ -446,7 +487,7 @@
       </w:pPr>
     </w:pPrDefault>
   </w:docDefaults>
-  <w:latentStyles w:defLockedState="0" w:defUIPriority="99" w:defSemiHidden="0" w:defUnhideWhenUsed="0" w:defQFormat="0" w:count="371">
+  <w:latentStyles w:defLockedState="0" w:defUIPriority="99" w:defSemiHidden="0" w:defUnhideWhenUsed="0" w:defQFormat="0" w:count="376">
     <w:lsdException w:name="Normal" w:uiPriority="0" w:qFormat="1"/>
     <w:lsdException w:name="heading 1" w:uiPriority="9" w:qFormat="1"/>
     <w:lsdException w:name="heading 2" w:semiHidden="1" w:uiPriority="9" w:unhideWhenUsed="1" w:qFormat="1"/>
@@ -818,6 +859,11 @@
     <w:lsdException w:name="List Table 5 Dark Accent 6" w:uiPriority="50"/>
     <w:lsdException w:name="List Table 6 Colorful Accent 6" w:uiPriority="51"/>
     <w:lsdException w:name="List Table 7 Colorful Accent 6" w:uiPriority="52"/>
+    <w:lsdException w:name="Mention" w:semiHidden="1" w:unhideWhenUsed="1"/>
+    <w:lsdException w:name="Smart Hyperlink" w:semiHidden="1" w:unhideWhenUsed="1"/>
+    <w:lsdException w:name="Hashtag" w:semiHidden="1" w:unhideWhenUsed="1"/>
+    <w:lsdException w:name="Unresolved Mention" w:semiHidden="1" w:unhideWhenUsed="1"/>
+    <w:lsdException w:name="Smart Link" w:semiHidden="1" w:unhideWhenUsed="1"/>
   </w:latentStyles>
   <w:style w:type="paragraph" w:default="1" w:styleId="Normal">
     <w:name w:val="Normal"/>

</xml_diff>